<commit_message>
Modification du dossier analyse et conception de la phase 1
</commit_message>
<xml_diff>
--- a/project/Documentation Projet/Phase 1 Définir la structure de la base de donées/Phase 1 Dossier analyse et conception.docx
+++ b/project/Documentation Projet/Phase 1 Définir la structure de la base de donées/Phase 1 Dossier analyse et conception.docx
@@ -15,60 +15,108 @@
         <w:t>Cette phase traite de la définition des structures des différentes bases de données. Il faut donc créer un script en python qui créer une base de données pour chaque tournoi</w:t>
       </w:r>
       <w:r>
-        <w:t>. Cette base de donnée contiendra l’ensemble des données du tournois : les points des différents match, les joueurs et leurs équipe, les matchs.</w:t>
+        <w:t xml:space="preserve">. Cette base de </w:t>
+      </w:r>
+      <w:r>
+        <w:t>données</w:t>
+      </w:r>
+      <w:r>
+        <w:t xml:space="preserve"> contiendra l’ensemble des données du tournois : les points des différents match</w:t>
+      </w:r>
+      <w:r>
+        <w:t>s</w:t>
+      </w:r>
+      <w:r>
+        <w:t xml:space="preserve">, les joueurs et </w:t>
+      </w:r>
+      <w:r>
+        <w:t>leurs équipes</w:t>
+      </w:r>
+      <w:r>
+        <w:t>, les matchs.</w:t>
       </w:r>
     </w:p>
     <w:p>
       <w:pPr>
         <w:pStyle w:val="Titre2"/>
-      </w:pPr>
-      <w:r>
-        <w:t>I</w:t>
-      </w:r>
-      <w:r>
-        <w:t>dentification des utilisateurs</w:t>
-      </w:r>
+        <w:numPr>
+          <w:ilvl w:val="0"/>
+          <w:numId w:val="3"/>
+        </w:numPr>
+      </w:pPr>
+      <w:proofErr w:type="spellStart"/>
+      <w:r>
+        <w:t>PaswordsDatabase</w:t>
+      </w:r>
+      <w:proofErr w:type="spellEnd"/>
     </w:p>
     <w:p>
       <w:pPr>
-        <w:pStyle w:val="Titre2"/>
-      </w:pPr>
-      <w:r>
-        <w:t>Cas d’usage</w:t>
+        <w:pStyle w:val="Titre3"/>
+      </w:pPr>
+      <w:r>
+        <w:t>Identification des utilisateurs</w:t>
       </w:r>
     </w:p>
     <w:p>
-      <w:pPr>
-        <w:pStyle w:val="Titre2"/>
-      </w:pPr>
-      <w:r>
-        <w:t>Contraintes techniques et fonctionnelles</w:t>
+      <w:r>
+        <w:t>Base</w:t>
+      </w:r>
+      <w:r>
+        <w:t xml:space="preserve"> de données qui gère l’identification des différents tournois en cours et qui permet à l’utilisateur de se connecter.</w:t>
       </w:r>
     </w:p>
     <w:p>
       <w:pPr>
-        <w:pStyle w:val="Titre2"/>
-      </w:pPr>
-      <w:r>
-        <w:t>Schéma de la base de données (tables, relations…)</w:t>
+        <w:pStyle w:val="Titre3"/>
+      </w:pPr>
+      <w:r>
+        <w:t>Cas d’usage</w:t>
       </w:r>
     </w:p>
     <w:p>
-      <w:pPr>
-        <w:pStyle w:val="Titre2"/>
-      </w:pPr>
-      <w:r>
-        <w:t>Architecture logicielle et matérielle</w:t>
+      <w:r>
+        <w:t>Permet à l’utilisateur de se connecter</w:t>
       </w:r>
     </w:p>
     <w:p>
       <w:pPr>
-        <w:pStyle w:val="Titre2"/>
+        <w:pStyle w:val="Titre3"/>
+      </w:pPr>
+      <w:r>
+        <w:t>Contraintes techniques et fonctionnelles</w:t>
+      </w:r>
+    </w:p>
+    <w:p>
+      <w:r>
+        <w:t>Le nom donné au tournois doit être unique tous comme le mot de passe afin de ne pas avoir de doublon.</w:t>
+      </w:r>
+    </w:p>
+    <w:p>
+      <w:pPr>
+        <w:pStyle w:val="Titre3"/>
+      </w:pPr>
+      <w:r>
+        <w:t>Schéma de la base de données (tables, relations…)</w:t>
+      </w:r>
+    </w:p>
+    <w:p>
+      <w:pPr>
+        <w:pStyle w:val="Titre3"/>
+      </w:pPr>
+      <w:r>
+        <w:t>Architecture logicielle et matérielle</w:t>
+      </w:r>
+    </w:p>
+    <w:p>
+      <w:pPr>
+        <w:pStyle w:val="Titre3"/>
       </w:pPr>
       <w:r>
         <w:t>Interface utilisateur : Maquettes des écrans, Navigation entre les pages</w:t>
       </w:r>
     </w:p>
+    <w:p/>
     <w:sectPr>
       <w:pgSz w:w="11906" w:h="16838"/>
       <w:pgMar w:top="1417" w:right="1417" w:bottom="1417" w:left="1417" w:header="708" w:footer="708" w:gutter="0"/>
@@ -82,6 +130,207 @@
 <file path=word/numbering.xml><?xml version="1.0" encoding="utf-8"?>
 <w:numbering xmlns:wpc="http://schemas.microsoft.com/office/word/2010/wordprocessingCanvas" xmlns:cx="http://schemas.microsoft.com/office/drawing/2014/chartex" xmlns:cx1="http://schemas.microsoft.com/office/drawing/2015/9/8/chartex" xmlns:cx2="http://schemas.microsoft.com/office/drawing/2015/10/21/chartex" xmlns:cx3="http://schemas.microsoft.com/office/drawing/2016/5/9/chartex" xmlns:cx4="http://schemas.microsoft.com/office/drawing/2016/5/10/chartex" xmlns:cx5="http://schemas.microsoft.com/office/drawing/2016/5/11/chartex" xmlns:cx6="http://schemas.microsoft.com/office/drawing/2016/5/12/chartex" xmlns:cx7="http://schemas.microsoft.com/office/drawing/2016/5/13/chartex" xmlns:cx8="http://schemas.microsoft.com/office/drawing/2016/5/14/chartex" xmlns:mc="http://schemas.openxmlformats.org/markup-compatibility/2006" xmlns:aink="http://schemas.microsoft.com/office/drawing/2016/ink" xmlns:am3d="http://schemas.microsoft.com/office/drawing/2017/model3d" xmlns:o="urn:schemas-microsoft-com:office:office" xmlns:oel="http://schemas.microsoft.com/office/2019/extlst" xmlns:r="http://schemas.openxmlformats.org/officeDocument/2006/relationships" xmlns:m="http://schemas.openxmlformats.org/officeDocument/2006/math" xmlns:v="urn:schemas-microsoft-com:vml" xmlns:wp14="http://schemas.microsoft.com/office/word/2010/wordprocessingDrawing" xmlns:wp="http://schemas.openxmlformats.org/drawingml/2006/wordprocessingDrawing" xmlns:w10="urn:schemas-microsoft-com:office:word" xmlns:w="http://schemas.openxmlformats.org/wordprocessingml/2006/main" xmlns:w14="http://schemas.microsoft.com/office/word/2010/wordml" xmlns:w15="http://schemas.microsoft.com/office/word/2012/wordml" xmlns:w16cex="http://schemas.microsoft.com/office/word/2018/wordml/cex" xmlns:w16cid="http://schemas.microsoft.com/office/word/2016/wordml/cid" xmlns:w16="http://schemas.microsoft.com/office/word/2018/wordml" xmlns:w16du="http://schemas.microsoft.com/office/word/2023/wordml/word16du" xmlns:w16sdtdh="http://schemas.microsoft.com/office/word/2020/wordml/sdtdatahash" xmlns:w16sdtfl="http://schemas.microsoft.com/office/word/2024/wordml/sdtformatlock" xmlns:w16se="http://schemas.microsoft.com/office/word/2015/wordml/symex" xmlns:wpg="http://schemas.microsoft.com/office/word/2010/wordprocessingGroup" xmlns:wpi="http://schemas.microsoft.com/office/word/2010/wordprocessingInk" xmlns:wne="http://schemas.microsoft.com/office/word/2006/wordml" xmlns:wps="http://schemas.microsoft.com/office/word/2010/wordprocessingShape" mc:Ignorable="w14 w15 w16se w16cid w16 w16cex w16sdtdh w16sdtfl w16du wp14">
   <w:abstractNum w:abstractNumId="0" w15:restartNumberingAfterBreak="0">
+    <w:nsid w:val="176C5018"/>
+    <w:multiLevelType w:val="hybridMultilevel"/>
+    <w:tmpl w:val="CD0E2B70"/>
+    <w:lvl w:ilvl="0" w:tplc="E4647B76">
+      <w:numFmt w:val="bullet"/>
+      <w:lvlText w:val="-"/>
+      <w:lvlJc w:val="left"/>
+      <w:pPr>
+        <w:ind w:left="720" w:hanging="360"/>
+      </w:pPr>
+      <w:rPr>
+        <w:rFonts w:ascii="Aptos" w:eastAsiaTheme="minorHAnsi" w:hAnsi="Aptos" w:cstheme="minorBidi" w:hint="default"/>
+      </w:rPr>
+    </w:lvl>
+    <w:lvl w:ilvl="1" w:tplc="040C0003" w:tentative="1">
+      <w:start w:val="1"/>
+      <w:numFmt w:val="bullet"/>
+      <w:lvlText w:val="o"/>
+      <w:lvlJc w:val="left"/>
+      <w:pPr>
+        <w:ind w:left="1440" w:hanging="360"/>
+      </w:pPr>
+      <w:rPr>
+        <w:rFonts w:ascii="Courier New" w:hAnsi="Courier New" w:cs="Courier New" w:hint="default"/>
+      </w:rPr>
+    </w:lvl>
+    <w:lvl w:ilvl="2" w:tplc="040C0005" w:tentative="1">
+      <w:start w:val="1"/>
+      <w:numFmt w:val="bullet"/>
+      <w:lvlText w:val=""/>
+      <w:lvlJc w:val="left"/>
+      <w:pPr>
+        <w:ind w:left="2160" w:hanging="360"/>
+      </w:pPr>
+      <w:rPr>
+        <w:rFonts w:ascii="Wingdings" w:hAnsi="Wingdings" w:hint="default"/>
+      </w:rPr>
+    </w:lvl>
+    <w:lvl w:ilvl="3" w:tplc="040C0001" w:tentative="1">
+      <w:start w:val="1"/>
+      <w:numFmt w:val="bullet"/>
+      <w:lvlText w:val=""/>
+      <w:lvlJc w:val="left"/>
+      <w:pPr>
+        <w:ind w:left="2880" w:hanging="360"/>
+      </w:pPr>
+      <w:rPr>
+        <w:rFonts w:ascii="Symbol" w:hAnsi="Symbol" w:hint="default"/>
+      </w:rPr>
+    </w:lvl>
+    <w:lvl w:ilvl="4" w:tplc="040C0003" w:tentative="1">
+      <w:start w:val="1"/>
+      <w:numFmt w:val="bullet"/>
+      <w:lvlText w:val="o"/>
+      <w:lvlJc w:val="left"/>
+      <w:pPr>
+        <w:ind w:left="3600" w:hanging="360"/>
+      </w:pPr>
+      <w:rPr>
+        <w:rFonts w:ascii="Courier New" w:hAnsi="Courier New" w:cs="Courier New" w:hint="default"/>
+      </w:rPr>
+    </w:lvl>
+    <w:lvl w:ilvl="5" w:tplc="040C0005" w:tentative="1">
+      <w:start w:val="1"/>
+      <w:numFmt w:val="bullet"/>
+      <w:lvlText w:val=""/>
+      <w:lvlJc w:val="left"/>
+      <w:pPr>
+        <w:ind w:left="4320" w:hanging="360"/>
+      </w:pPr>
+      <w:rPr>
+        <w:rFonts w:ascii="Wingdings" w:hAnsi="Wingdings" w:hint="default"/>
+      </w:rPr>
+    </w:lvl>
+    <w:lvl w:ilvl="6" w:tplc="040C0001" w:tentative="1">
+      <w:start w:val="1"/>
+      <w:numFmt w:val="bullet"/>
+      <w:lvlText w:val=""/>
+      <w:lvlJc w:val="left"/>
+      <w:pPr>
+        <w:ind w:left="5040" w:hanging="360"/>
+      </w:pPr>
+      <w:rPr>
+        <w:rFonts w:ascii="Symbol" w:hAnsi="Symbol" w:hint="default"/>
+      </w:rPr>
+    </w:lvl>
+    <w:lvl w:ilvl="7" w:tplc="040C0003" w:tentative="1">
+      <w:start w:val="1"/>
+      <w:numFmt w:val="bullet"/>
+      <w:lvlText w:val="o"/>
+      <w:lvlJc w:val="left"/>
+      <w:pPr>
+        <w:ind w:left="5760" w:hanging="360"/>
+      </w:pPr>
+      <w:rPr>
+        <w:rFonts w:ascii="Courier New" w:hAnsi="Courier New" w:cs="Courier New" w:hint="default"/>
+      </w:rPr>
+    </w:lvl>
+    <w:lvl w:ilvl="8" w:tplc="040C0005" w:tentative="1">
+      <w:start w:val="1"/>
+      <w:numFmt w:val="bullet"/>
+      <w:lvlText w:val=""/>
+      <w:lvlJc w:val="left"/>
+      <w:pPr>
+        <w:ind w:left="6480" w:hanging="360"/>
+      </w:pPr>
+      <w:rPr>
+        <w:rFonts w:ascii="Wingdings" w:hAnsi="Wingdings" w:hint="default"/>
+      </w:rPr>
+    </w:lvl>
+  </w:abstractNum>
+  <w:abstractNum w:abstractNumId="1" w15:restartNumberingAfterBreak="0">
+    <w:nsid w:val="1B49780C"/>
+    <w:multiLevelType w:val="hybridMultilevel"/>
+    <w:tmpl w:val="38801420"/>
+    <w:lvl w:ilvl="0" w:tplc="0D1AF630">
+      <w:start w:val="1"/>
+      <w:numFmt w:val="upperRoman"/>
+      <w:lvlText w:val="%1-"/>
+      <w:lvlJc w:val="left"/>
+      <w:pPr>
+        <w:ind w:left="1080" w:hanging="720"/>
+      </w:pPr>
+      <w:rPr>
+        <w:rFonts w:hint="default"/>
+      </w:rPr>
+    </w:lvl>
+    <w:lvl w:ilvl="1" w:tplc="040C0019" w:tentative="1">
+      <w:start w:val="1"/>
+      <w:numFmt w:val="lowerLetter"/>
+      <w:lvlText w:val="%2."/>
+      <w:lvlJc w:val="left"/>
+      <w:pPr>
+        <w:ind w:left="1440" w:hanging="360"/>
+      </w:pPr>
+    </w:lvl>
+    <w:lvl w:ilvl="2" w:tplc="040C001B" w:tentative="1">
+      <w:start w:val="1"/>
+      <w:numFmt w:val="lowerRoman"/>
+      <w:lvlText w:val="%3."/>
+      <w:lvlJc w:val="right"/>
+      <w:pPr>
+        <w:ind w:left="2160" w:hanging="180"/>
+      </w:pPr>
+    </w:lvl>
+    <w:lvl w:ilvl="3" w:tplc="040C000F" w:tentative="1">
+      <w:start w:val="1"/>
+      <w:numFmt w:val="decimal"/>
+      <w:lvlText w:val="%4."/>
+      <w:lvlJc w:val="left"/>
+      <w:pPr>
+        <w:ind w:left="2880" w:hanging="360"/>
+      </w:pPr>
+    </w:lvl>
+    <w:lvl w:ilvl="4" w:tplc="040C0019" w:tentative="1">
+      <w:start w:val="1"/>
+      <w:numFmt w:val="lowerLetter"/>
+      <w:lvlText w:val="%5."/>
+      <w:lvlJc w:val="left"/>
+      <w:pPr>
+        <w:ind w:left="3600" w:hanging="360"/>
+      </w:pPr>
+    </w:lvl>
+    <w:lvl w:ilvl="5" w:tplc="040C001B" w:tentative="1">
+      <w:start w:val="1"/>
+      <w:numFmt w:val="lowerRoman"/>
+      <w:lvlText w:val="%6."/>
+      <w:lvlJc w:val="right"/>
+      <w:pPr>
+        <w:ind w:left="4320" w:hanging="180"/>
+      </w:pPr>
+    </w:lvl>
+    <w:lvl w:ilvl="6" w:tplc="040C000F" w:tentative="1">
+      <w:start w:val="1"/>
+      <w:numFmt w:val="decimal"/>
+      <w:lvlText w:val="%7."/>
+      <w:lvlJc w:val="left"/>
+      <w:pPr>
+        <w:ind w:left="5040" w:hanging="360"/>
+      </w:pPr>
+    </w:lvl>
+    <w:lvl w:ilvl="7" w:tplc="040C0019" w:tentative="1">
+      <w:start w:val="1"/>
+      <w:numFmt w:val="lowerLetter"/>
+      <w:lvlText w:val="%8."/>
+      <w:lvlJc w:val="left"/>
+      <w:pPr>
+        <w:ind w:left="5760" w:hanging="360"/>
+      </w:pPr>
+    </w:lvl>
+    <w:lvl w:ilvl="8" w:tplc="040C001B" w:tentative="1">
+      <w:start w:val="1"/>
+      <w:numFmt w:val="lowerRoman"/>
+      <w:lvlText w:val="%9."/>
+      <w:lvlJc w:val="right"/>
+      <w:pPr>
+        <w:ind w:left="6480" w:hanging="180"/>
+      </w:pPr>
+    </w:lvl>
+  </w:abstractNum>
+  <w:abstractNum w:abstractNumId="2" w15:restartNumberingAfterBreak="0">
     <w:nsid w:val="44041268"/>
     <w:multiLevelType w:val="hybridMultilevel"/>
     <w:tmpl w:val="81B8114C"/>
@@ -194,7 +443,13 @@
     </w:lvl>
   </w:abstractNum>
   <w:num w:numId="1" w16cid:durableId="501550486">
+    <w:abstractNumId w:val="2"/>
+  </w:num>
+  <w:num w:numId="2" w16cid:durableId="1475102800">
     <w:abstractNumId w:val="0"/>
+  </w:num>
+  <w:num w:numId="3" w16cid:durableId="540093045">
+    <w:abstractNumId w:val="1"/>
   </w:num>
 </w:numbering>
 </file>
@@ -654,7 +909,6 @@
     <w:next w:val="Normal"/>
     <w:link w:val="Titre3Car"/>
     <w:uiPriority w:val="9"/>
-    <w:semiHidden/>
     <w:unhideWhenUsed/>
     <w:qFormat/>
     <w:rsid w:val="00E34DF7"/>
@@ -865,7 +1119,6 @@
     <w:basedOn w:val="Policepardfaut"/>
     <w:link w:val="Titre3"/>
     <w:uiPriority w:val="9"/>
-    <w:semiHidden/>
     <w:rsid w:val="00E34DF7"/>
     <w:rPr>
       <w:rFonts w:eastAsiaTheme="majorEastAsia" w:cstheme="majorBidi"/>

</xml_diff>